<commit_message>
modified formatting visual arts
</commit_message>
<xml_diff>
--- a/++Templated Entries/LAURA ONLY ACCESS COMPLETED/VISUAL ARTS/Abbott, Berenice(Miller) Templated KM.docx
+++ b/++Templated Entries/LAURA ONLY ACCESS COMPLETED/VISUAL ARTS/Abbott, Berenice(Miller) Templated KM.docx
@@ -244,7 +244,6 @@
             </w:placeholder>
             <w:text/>
           </w:sdtPr>
-          <w:sdtEndPr/>
           <w:sdtContent>
             <w:tc>
               <w:tcPr>
@@ -253,7 +252,7 @@
               </w:tcPr>
               <w:p>
                 <w:r>
-                  <w:t>Independent Scholar</w:t>
+                  <w:t xml:space="preserve">Independent Scholar </w:t>
                 </w:r>
               </w:p>
             </w:tc>
@@ -308,61 +307,20 @@
         </w:tc>
       </w:tr>
       <w:tr>
-        <w:sdt>
-          <w:sdtPr>
-            <w:rPr>
-              <w:rFonts w:asciiTheme="minorHAnsi" w:hAnsiTheme="minorHAnsi"/>
-              <w:color w:val="auto"/>
-            </w:rPr>
-            <w:alias w:val="Article headword"/>
-            <w:tag w:val="articleHeadword"/>
-            <w:id w:val="-361440020"/>
-            <w:placeholder>
-              <w:docPart w:val="19EB4B81581138458E1C10E90516BE39"/>
-            </w:placeholder>
-            <w:text/>
-          </w:sdtPr>
-          <w:sdtEndPr/>
-          <w:sdtContent>
-            <w:tc>
-              <w:tcPr>
-                <w:tcW w:w="9016" w:type="dxa"/>
-                <w:tcMar>
-                  <w:top w:w="113" w:type="dxa"/>
-                  <w:bottom w:w="113" w:type="dxa"/>
-                </w:tcMar>
-              </w:tcPr>
-              <w:p>
-                <w:pPr>
-                  <w:pStyle w:val="Heading1"/>
-                  <w:spacing w:after="0"/>
-                  <w:outlineLvl w:val="0"/>
-                </w:pPr>
-                <w:r>
-                  <w:rPr>
-                    <w:rFonts w:asciiTheme="minorHAnsi" w:hAnsiTheme="minorHAnsi"/>
-                    <w:color w:val="auto"/>
-                  </w:rPr>
-                  <w:t>Abbott</w:t>
-                </w:r>
-                <w:r>
-                  <w:rPr>
-                    <w:rFonts w:asciiTheme="minorHAnsi" w:hAnsiTheme="minorHAnsi"/>
-                    <w:color w:val="auto"/>
-                  </w:rPr>
-                  <w:t>, Berenice</w:t>
-                </w:r>
-                <w:r>
-                  <w:rPr>
-                    <w:rFonts w:asciiTheme="minorHAnsi" w:hAnsiTheme="minorHAnsi"/>
-                    <w:color w:val="auto"/>
-                  </w:rPr>
-                  <w:t xml:space="preserve"> (1898-1991)</w:t>
-                </w:r>
-              </w:p>
-            </w:tc>
-          </w:sdtContent>
-        </w:sdt>
+        <w:tc>
+          <w:tcPr>
+            <w:tcW w:w="9016" w:type="dxa"/>
+            <w:tcMar>
+              <w:top w:w="113" w:type="dxa"/>
+              <w:bottom w:w="113" w:type="dxa"/>
+            </w:tcMar>
+          </w:tcPr>
+          <w:p>
+            <w:r>
+              <w:t>Abbott, Berenice (1898-1991)</w:t>
+            </w:r>
+          </w:p>
+        </w:tc>
       </w:tr>
       <w:tr>
         <w:sdt>
@@ -435,7 +393,13 @@
               </w:tcPr>
               <w:p>
                 <w:r>
-                  <w:t>Bernice Abbott was a p</w:t>
+                  <w:t>Ber</w:t>
+                </w:r>
+                <w:r>
+                  <w:t>e</w:t>
+                </w:r>
+                <w:r>
+                  <w:t>nice Abbott was a p</w:t>
                 </w:r>
                 <w:r>
                   <w:t>hotographer, theorist, teacher, and inventor</w:t>
@@ -496,7 +460,10 @@
                   <w:sdtEndPr/>
                   <w:sdtContent>
                     <w:r>
-                      <w:t>Bernice Abbott was a photographer, theorist, teacher, and inventor who first learned photography as Man Ray’s studio assistant in Paris. In 1926, she established an independent portraiture studio in Paris, attracting clients from international avant-garde circles. She befriended French photographer Eugène Atget and, after his death, acquired thousands of his prints and negatives with help from Julien Levy. Through her advocacy, Atget’s oeuvre became a touchstone for avant-garde and documentary photography in Europe and the United States.</w:t>
+                      <w:t>Berenice</w:t>
+                    </w:r>
+                    <w:r>
+                      <w:t xml:space="preserve"> Abbott was a photographer, theorist, teacher, and inventor who first learned photography as Man Ray’s studio assistant in Paris. In 1926, she established an independent portraiture studio in Paris, attracting clients from international avant-garde circles. She befriended French photographer Eugène Atget and, after his death, acquired thousands of his prints and negatives with help from Julien Levy. Through her advocacy, Atget’s oeuvre became a touchstone for avant-garde and documentary photography in Europe and the United States.</w:t>
                     </w:r>
                   </w:sdtContent>
                 </w:sdt>
@@ -632,6 +599,9 @@
             </w:sdtPr>
             <w:sdtEndPr/>
             <w:sdtContent>
+              <w:p/>
+              <w:bookmarkStart w:id="0" w:name="_GoBack"/>
+              <w:bookmarkEnd w:id="0"/>
               <w:p>
                 <w:sdt>
                   <w:sdtPr>
@@ -1438,7 +1408,6 @@
   <w:style w:type="character" w:default="1" w:styleId="DefaultParagraphFont">
     <w:name w:val="Default Paragraph Font"/>
     <w:uiPriority w:val="1"/>
-    <w:semiHidden/>
     <w:unhideWhenUsed/>
   </w:style>
   <w:style w:type="table" w:default="1" w:styleId="TableNormal">
@@ -2055,36 +2024,6 @@
               <w:rStyle w:val="PlaceholderText"/>
             </w:rPr>
             <w:t>[Enter the institution with which you are affiliated]</w:t>
-          </w:r>
-        </w:p>
-      </w:docPartBody>
-    </w:docPart>
-    <w:docPart>
-      <w:docPartPr>
-        <w:name w:val="19EB4B81581138458E1C10E90516BE39"/>
-        <w:category>
-          <w:name w:val="General"/>
-          <w:gallery w:val="placeholder"/>
-        </w:category>
-        <w:types>
-          <w:type w:val="bbPlcHdr"/>
-        </w:types>
-        <w:behaviors>
-          <w:behavior w:val="content"/>
-        </w:behaviors>
-        <w:guid w:val="{8A8C140E-C967-E84A-99FB-D4EB31695044}"/>
-      </w:docPartPr>
-      <w:docPartBody>
-        <w:p>
-          <w:pPr>
-            <w:pStyle w:val="19EB4B81581138458E1C10E90516BE39"/>
-          </w:pPr>
-          <w:r>
-            <w:rPr>
-              <w:b/>
-              <w:color w:val="808080" w:themeColor="background1" w:themeShade="80"/>
-            </w:rPr>
-            <w:t>[Enter the headword for your article]</w:t>
           </w:r>
         </w:p>
       </w:docPartBody>
@@ -2312,7 +2251,7 @@
     <w:charset w:val="4E"/>
     <w:family w:val="auto"/>
     <w:pitch w:val="variable"/>
-    <w:sig w:usb0="E00002FF" w:usb1="6AC7FDFB" w:usb2="00000012" w:usb3="00000000" w:csb0="0002009F" w:csb1="00000000"/>
+    <w:sig w:usb0="00000001" w:usb1="08070000" w:usb2="00000010" w:usb3="00000000" w:csb0="00020000" w:csb1="00000000"/>
   </w:font>
   <w:font w:name="Lucida Grande">
     <w:panose1 w:val="020B0600040502020204"/>
@@ -2325,7 +2264,7 @@
     <w:charset w:val="4E"/>
     <w:family w:val="auto"/>
     <w:pitch w:val="variable"/>
-    <w:sig w:usb0="E00002FF" w:usb1="6AC7FDFB" w:usb2="00000012" w:usb3="00000000" w:csb0="0002009F" w:csb1="00000000"/>
+    <w:sig w:usb0="00000001" w:usb1="08070000" w:usb2="00000010" w:usb3="00000000" w:csb0="00020000" w:csb1="00000000"/>
   </w:font>
   <w:font w:name="Arial">
     <w:panose1 w:val="020B0604020202020204"/>
@@ -3089,7 +3028,7 @@
   <a:extraClrSchemeLst/>
   <a:extLst>
     <a:ext uri="{05A4C25C-085E-4340-85A3-A5531E510DB2}">
-      <thm15:themeFamily xmlns:thm15="http://schemas.microsoft.com/office/thememl/2012/main" xmlns="" name="Office Theme" id="{62F939B6-93AF-4DB8-9C6B-D6C7DFDC589F}" vid="{4A3C46E8-61CC-4603-A589-7422A47A8E4A}"/>
+      <thm15:themeFamily xmlns="" xmlns:thm15="http://schemas.microsoft.com/office/thememl/2012/main" name="Office Theme" id="{62F939B6-93AF-4DB8-9C6B-D6C7DFDC589F}" vid="{4A3C46E8-61CC-4603-A589-7422A47A8E4A}"/>
     </a:ext>
   </a:extLst>
 </a:theme>
@@ -3150,7 +3089,7 @@
 </file>
 
 <file path=customXml/itemProps1.xml><?xml version="1.0" encoding="utf-8"?>
-<ds:datastoreItem xmlns:ds="http://schemas.openxmlformats.org/officeDocument/2006/customXml" ds:itemID="{3AECAF7C-C9F0-9545-ADBB-51C151A3C9B0}">
+<ds:datastoreItem xmlns:ds="http://schemas.openxmlformats.org/officeDocument/2006/customXml" ds:itemID="{0CED07D6-ACA8-7F49-B8F6-2297B48CAB62}">
   <ds:schemaRefs>
     <ds:schemaRef ds:uri="http://schemas.openxmlformats.org/officeDocument/2006/bibliography"/>
   </ds:schemaRefs>

</xml_diff>